<commit_message>
Final changes to PDF
</commit_message>
<xml_diff>
--- a/Word documents/רשתות תקשורת - מטלה 3.docx
+++ b/Word documents/רשתות תקשורת - מטלה 3.docx
@@ -90,7 +90,7 @@
           <w:rtl/>
           <w:lang w:val="en-US"/>
         </w:rPr>
-        <w:t>הוראות הפעלה לתכנות:</w:t>
+        <w:t>הוראות הפעלה לתכנות</w:t>
       </w:r>
     </w:p>
     <w:p>
@@ -237,63 +237,13 @@
         </w:rPr>
         <w:t xml:space="preserve">את התכנות הנדרשות במטלה: </w:t>
       </w:r>
-      <w:proofErr w:type="spellStart"/>
-      <w:r>
-        <w:rPr>
-          <w:rFonts w:asciiTheme="minorBidi" w:hAnsiTheme="minorBidi"/>
-          <w:lang w:val="en-US"/>
-        </w:rPr>
-        <w:t>TCP_Receiver</w:t>
-      </w:r>
-      <w:proofErr w:type="spellEnd"/>
-      <w:r>
-        <w:rPr>
-          <w:rFonts w:asciiTheme="minorBidi" w:hAnsiTheme="minorBidi"/>
-          <w:lang w:val="en-US"/>
-        </w:rPr>
-        <w:t xml:space="preserve">, </w:t>
-      </w:r>
-      <w:proofErr w:type="spellStart"/>
-      <w:r>
-        <w:rPr>
-          <w:rFonts w:asciiTheme="minorBidi" w:hAnsiTheme="minorBidi"/>
-          <w:lang w:val="en-US"/>
-        </w:rPr>
-        <w:t>TCP_Sender</w:t>
-      </w:r>
-      <w:proofErr w:type="spellEnd"/>
-      <w:r>
-        <w:rPr>
-          <w:rFonts w:asciiTheme="minorBidi" w:hAnsiTheme="minorBidi"/>
-          <w:lang w:val="en-US"/>
-        </w:rPr>
-        <w:t xml:space="preserve">, </w:t>
-      </w:r>
-      <w:proofErr w:type="spellStart"/>
-      <w:r>
-        <w:rPr>
-          <w:rFonts w:asciiTheme="minorBidi" w:hAnsiTheme="minorBidi"/>
-          <w:lang w:val="en-US"/>
-        </w:rPr>
-        <w:t>RUDP_Receiver</w:t>
-      </w:r>
-      <w:proofErr w:type="spellEnd"/>
-      <w:r>
-        <w:rPr>
-          <w:rFonts w:asciiTheme="minorBidi" w:hAnsiTheme="minorBidi"/>
-          <w:lang w:val="en-US"/>
-        </w:rPr>
-        <w:t xml:space="preserve">, </w:t>
-      </w:r>
-      <w:proofErr w:type="spellStart"/>
-      <w:r>
-        <w:rPr>
-          <w:rFonts w:asciiTheme="minorBidi" w:hAnsiTheme="minorBidi"/>
-          <w:lang w:val="en-US"/>
-        </w:rPr>
-        <w:t>RUDP_Sender</w:t>
-      </w:r>
-      <w:proofErr w:type="spellEnd"/>
+      <w:r>
+        <w:rPr>
+          <w:rFonts w:asciiTheme="minorBidi" w:hAnsiTheme="minorBidi"/>
+          <w:lang w:val="en-US"/>
+        </w:rPr>
+        <w:t>TCP_Receiver, TCP_Sender, RUDP_Receiver, RUDP_Sender</w:t>
+      </w:r>
       <w:r>
         <w:rPr>
           <w:rFonts w:asciiTheme="minorBidi" w:hAnsiTheme="minorBidi" w:hint="cs"/>
@@ -491,17 +441,8 @@
           <w:rFonts w:asciiTheme="minorBidi" w:hAnsiTheme="minorBidi"/>
           <w:lang w:val="en-US"/>
         </w:rPr>
-        <w:t>-</w:t>
-      </w:r>
-      <w:proofErr w:type="spellStart"/>
-      <w:r>
-        <w:rPr>
-          <w:rFonts w:asciiTheme="minorBidi" w:hAnsiTheme="minorBidi"/>
-          <w:lang w:val="en-US"/>
-        </w:rPr>
-        <w:t>ip</w:t>
-      </w:r>
-      <w:proofErr w:type="spellEnd"/>
+        <w:t>-ip</w:t>
+      </w:r>
       <w:r>
         <w:rPr>
           <w:rFonts w:asciiTheme="minorBidi" w:hAnsiTheme="minorBidi" w:hint="cs"/>
@@ -558,31 +499,13 @@
         </w:rPr>
         <w:t xml:space="preserve">שתי תכנות עזר: </w:t>
       </w:r>
-      <w:proofErr w:type="spellStart"/>
-      <w:r>
-        <w:rPr>
-          <w:rFonts w:asciiTheme="minorBidi" w:hAnsiTheme="minorBidi"/>
-          <w:lang w:val="en-US"/>
-        </w:rPr>
-        <w:t>rudp_sender_test</w:t>
-      </w:r>
-      <w:proofErr w:type="spellEnd"/>
-      <w:r>
-        <w:rPr>
-          <w:rFonts w:asciiTheme="minorBidi" w:hAnsiTheme="minorBidi"/>
-          <w:lang w:val="en-US"/>
-        </w:rPr>
-        <w:t xml:space="preserve">, </w:t>
-      </w:r>
-      <w:proofErr w:type="spellStart"/>
-      <w:r>
-        <w:rPr>
-          <w:rFonts w:asciiTheme="minorBidi" w:hAnsiTheme="minorBidi"/>
-          <w:lang w:val="en-US"/>
-        </w:rPr>
-        <w:t>rudp_receiver_test</w:t>
-      </w:r>
-      <w:proofErr w:type="spellEnd"/>
+      <w:r>
+        <w:rPr>
+          <w:rFonts w:asciiTheme="minorBidi" w:hAnsiTheme="minorBidi"/>
+          <w:lang w:val="en-US"/>
+        </w:rPr>
+        <w:t>rudp_sender_test, rudp_receiver_test</w:t>
+      </w:r>
       <w:r>
         <w:rPr>
           <w:rFonts w:asciiTheme="minorBidi" w:hAnsiTheme="minorBidi" w:hint="cs"/>
@@ -753,7 +676,6 @@
         </w:rPr>
         <w:t xml:space="preserve"> כאשר ל-</w:t>
       </w:r>
-      <w:proofErr w:type="spellStart"/>
       <w:r>
         <w:rPr>
           <w:rFonts w:asciiTheme="minorBidi" w:hAnsiTheme="minorBidi"/>
@@ -761,7 +683,6 @@
         </w:rPr>
         <w:t>gcc</w:t>
       </w:r>
-      <w:proofErr w:type="spellEnd"/>
       <w:r>
         <w:rPr>
           <w:rFonts w:asciiTheme="minorBidi" w:hAnsiTheme="minorBidi" w:hint="cs"/>
@@ -791,7 +712,30 @@
           <w:rtl/>
           <w:lang w:val="en-US"/>
         </w:rPr>
-        <w:t>האופטימיזציה או להוריד את הדגל לחלוטין.</w:t>
+        <w:t>האופטימיזציה או להוריד את הדגל לחלוטין</w:t>
+      </w:r>
+      <w:r>
+        <w:rPr>
+          <w:rFonts w:asciiTheme="minorBidi" w:hAnsiTheme="minorBidi" w:hint="cs"/>
+          <w:rtl/>
+          <w:lang w:val="en-US"/>
+        </w:rPr>
+        <w:t xml:space="preserve"> ב-</w:t>
+      </w:r>
+      <w:r>
+        <w:rPr>
+          <w:rFonts w:asciiTheme="minorBidi" w:hAnsiTheme="minorBidi"/>
+          <w:lang w:val="en-US"/>
+        </w:rPr>
+        <w:t>Makefile</w:t>
+      </w:r>
+      <w:r>
+        <w:rPr>
+          <w:rFonts w:asciiTheme="minorBidi" w:hAnsiTheme="minorBidi" w:hint="cs"/>
+          <w:rtl/>
+          <w:lang w:val="en-US"/>
+        </w:rPr>
+        <w:t>.</w:t>
       </w:r>
     </w:p>
     <w:p>
@@ -884,7 +828,7 @@
           <w:rtl/>
           <w:lang w:val="en-US"/>
         </w:rPr>
-        <w:t xml:space="preserve">: הקלטה של הרצאת </w:t>
+        <w:t xml:space="preserve">: הקלטה של הרצת </w:t>
       </w:r>
       <w:r>
         <w:rPr>
@@ -956,7 +900,6 @@
         </w:rPr>
         <w:t xml:space="preserve">: הקלטה של הרצת </w:t>
       </w:r>
-      <w:proofErr w:type="spellStart"/>
       <w:r>
         <w:rPr>
           <w:rFonts w:asciiTheme="minorBidi" w:hAnsiTheme="minorBidi"/>
@@ -964,7 +907,6 @@
         </w:rPr>
         <w:t>TCP_Receiver</w:t>
       </w:r>
-      <w:proofErr w:type="spellEnd"/>
       <w:r>
         <w:rPr>
           <w:rFonts w:asciiTheme="minorBidi" w:hAnsiTheme="minorBidi" w:hint="cs"/>
@@ -973,7 +915,6 @@
         </w:rPr>
         <w:t xml:space="preserve"> ו-</w:t>
       </w:r>
-      <w:proofErr w:type="spellStart"/>
       <w:r>
         <w:rPr>
           <w:rFonts w:asciiTheme="minorBidi" w:hAnsiTheme="minorBidi"/>
@@ -981,7 +922,6 @@
         </w:rPr>
         <w:t>TCP_Sender</w:t>
       </w:r>
-      <w:proofErr w:type="spellEnd"/>
       <w:r>
         <w:rPr>
           <w:rFonts w:asciiTheme="minorBidi" w:hAnsiTheme="minorBidi" w:hint="cs"/>
@@ -1270,7 +1210,7 @@
           <w:lang w:val="en-US"/>
         </w:rPr>
         <w:lastRenderedPageBreak/>
-        <w:t>חלק א:</w:t>
+        <w:t>חלק א</w:t>
       </w:r>
     </w:p>
     <w:p>
@@ -1368,7 +1308,6 @@
         </w:rPr>
         <w:t xml:space="preserve">התוכנית </w:t>
       </w:r>
-      <w:proofErr w:type="spellStart"/>
       <w:r>
         <w:rPr>
           <w:rFonts w:asciiTheme="minorBidi" w:hAnsiTheme="minorBidi"/>
@@ -1376,7 +1315,6 @@
         </w:rPr>
         <w:t>TCP_Sender</w:t>
       </w:r>
-      <w:proofErr w:type="spellEnd"/>
       <w:r>
         <w:rPr>
           <w:rFonts w:asciiTheme="minorBidi" w:hAnsiTheme="minorBidi"/>
@@ -1480,7 +1418,6 @@
         </w:rPr>
         <w:t xml:space="preserve">התוכנית </w:t>
       </w:r>
-      <w:proofErr w:type="spellStart"/>
       <w:r>
         <w:rPr>
           <w:rFonts w:asciiTheme="minorBidi" w:hAnsiTheme="minorBidi"/>
@@ -1488,7 +1425,6 @@
         </w:rPr>
         <w:t>TCP_Receiver</w:t>
       </w:r>
-      <w:proofErr w:type="spellEnd"/>
       <w:r>
         <w:rPr>
           <w:rFonts w:asciiTheme="minorBidi" w:hAnsiTheme="minorBidi"/>
@@ -1705,20 +1641,11 @@
         </w:rPr>
         <w:t xml:space="preserve">הסבר קוד </w:t>
       </w:r>
-      <w:proofErr w:type="spellStart"/>
       <w:r>
         <w:rPr>
           <w:lang w:val="en-US"/>
         </w:rPr>
         <w:t>TCP_Sender.c</w:t>
-      </w:r>
-      <w:proofErr w:type="spellEnd"/>
-      <w:r>
-        <w:rPr>
-          <w:rtl/>
-          <w:lang w:val="en-US"/>
-        </w:rPr>
-        <w:t>:</w:t>
       </w:r>
     </w:p>
     <w:p>
@@ -2658,7 +2585,6 @@
         </w:rPr>
         <w:t xml:space="preserve">בנוסף נגדיר </w:t>
       </w:r>
-      <w:proofErr w:type="spellStart"/>
       <w:r>
         <w:rPr>
           <w:rFonts w:asciiTheme="minorBidi" w:hAnsiTheme="minorBidi"/>
@@ -2666,7 +2592,6 @@
         </w:rPr>
         <w:t>sockaddr_in</w:t>
       </w:r>
-      <w:proofErr w:type="spellEnd"/>
       <w:r>
         <w:rPr>
           <w:rFonts w:asciiTheme="minorBidi" w:hAnsiTheme="minorBidi"/>
@@ -2974,7 +2899,6 @@
         </w:rPr>
         <w:t xml:space="preserve">באמצעות פונקציית </w:t>
       </w:r>
-      <w:proofErr w:type="spellStart"/>
       <w:r>
         <w:rPr>
           <w:rFonts w:asciiTheme="minorBidi" w:hAnsiTheme="minorBidi"/>
@@ -2982,7 +2906,6 @@
         </w:rPr>
         <w:t>setsockopt</w:t>
       </w:r>
-      <w:proofErr w:type="spellEnd"/>
       <w:r>
         <w:rPr>
           <w:rFonts w:asciiTheme="minorBidi" w:hAnsiTheme="minorBidi"/>
@@ -3154,7 +3077,6 @@
         </w:rPr>
         <w:t xml:space="preserve"> </w:t>
       </w:r>
-      <w:proofErr w:type="spellStart"/>
       <w:r>
         <w:rPr>
           <w:rFonts w:asciiTheme="minorBidi" w:hAnsiTheme="minorBidi"/>
@@ -3162,7 +3084,6 @@
         </w:rPr>
         <w:t>Reciver</w:t>
       </w:r>
-      <w:proofErr w:type="spellEnd"/>
       <w:r>
         <w:rPr>
           <w:rFonts w:asciiTheme="minorBidi" w:hAnsiTheme="minorBidi"/>
@@ -3186,7 +3107,6 @@
         </w:rPr>
         <w:t xml:space="preserve"> </w:t>
       </w:r>
-      <w:proofErr w:type="spellStart"/>
       <w:r>
         <w:rPr>
           <w:rFonts w:asciiTheme="minorBidi" w:hAnsiTheme="minorBidi"/>
@@ -3194,7 +3114,6 @@
         </w:rPr>
         <w:t>sockaddr_in</w:t>
       </w:r>
-      <w:proofErr w:type="spellEnd"/>
       <w:r>
         <w:rPr>
           <w:rFonts w:asciiTheme="minorBidi" w:hAnsiTheme="minorBidi"/>
@@ -3631,20 +3550,11 @@
         </w:rPr>
         <w:t xml:space="preserve">הסבר קוד </w:t>
       </w:r>
-      <w:proofErr w:type="spellStart"/>
       <w:r>
         <w:rPr>
           <w:lang w:val="en-US"/>
         </w:rPr>
         <w:t>TCP_Receiver.c</w:t>
-      </w:r>
-      <w:proofErr w:type="spellEnd"/>
-      <w:r>
-        <w:rPr>
-          <w:rtl/>
-          <w:lang w:val="en-US"/>
-        </w:rPr>
-        <w:t>:</w:t>
       </w:r>
     </w:p>
     <w:p>
@@ -3899,17 +3809,8 @@
           <w:rFonts w:asciiTheme="minorBidi" w:hAnsiTheme="minorBidi"/>
           <w:lang w:val="en-US"/>
         </w:rPr>
-        <w:t>*</w:t>
-      </w:r>
-      <w:proofErr w:type="gramStart"/>
-      <w:r>
-        <w:rPr>
-          <w:rFonts w:asciiTheme="minorBidi" w:hAnsiTheme="minorBidi"/>
-          <w:lang w:val="en-US"/>
-        </w:rPr>
-        <w:t>data</w:t>
-      </w:r>
-      <w:proofErr w:type="gramEnd"/>
+        <w:t>*data</w:t>
+      </w:r>
       <w:r>
         <w:rPr>
           <w:rFonts w:asciiTheme="minorBidi" w:hAnsiTheme="minorBidi"/>
@@ -4629,7 +4530,6 @@
         </w:rPr>
         <w:t xml:space="preserve">פונ' </w:t>
       </w:r>
-      <w:proofErr w:type="spellStart"/>
       <w:r>
         <w:rPr>
           <w:rFonts w:asciiTheme="minorBidi" w:hAnsiTheme="minorBidi"/>
@@ -4637,7 +4537,6 @@
         </w:rPr>
         <w:t>endPrints</w:t>
       </w:r>
-      <w:proofErr w:type="spellEnd"/>
       <w:r>
         <w:rPr>
           <w:rFonts w:asciiTheme="minorBidi" w:hAnsiTheme="minorBidi" w:hint="cs"/>
@@ -5966,7 +5865,6 @@
         </w:rPr>
         <w:t xml:space="preserve"> באמצעות פונקציית </w:t>
       </w:r>
-      <w:proofErr w:type="spellStart"/>
       <w:r>
         <w:rPr>
           <w:rFonts w:asciiTheme="minorBidi" w:hAnsiTheme="minorBidi"/>
@@ -5974,7 +5872,6 @@
         </w:rPr>
         <w:t>setsockopt</w:t>
       </w:r>
-      <w:proofErr w:type="spellEnd"/>
       <w:r>
         <w:rPr>
           <w:rFonts w:asciiTheme="minorBidi" w:hAnsiTheme="minorBidi"/>
@@ -6828,7 +6725,6 @@
         </w:rPr>
         <w:t xml:space="preserve"> בגודל </w:t>
       </w:r>
-      <w:proofErr w:type="spellStart"/>
       <w:r>
         <w:rPr>
           <w:rFonts w:asciiTheme="minorBidi" w:hAnsiTheme="minorBidi"/>
@@ -6836,7 +6732,6 @@
         </w:rPr>
         <w:t>buffer_size</w:t>
       </w:r>
-      <w:proofErr w:type="spellEnd"/>
       <w:r>
         <w:rPr>
           <w:rFonts w:asciiTheme="minorBidi" w:hAnsiTheme="minorBidi"/>
@@ -6975,7 +6870,6 @@
           <w:lang w:val="en-US"/>
         </w:rPr>
       </w:pPr>
-      <w:proofErr w:type="spellStart"/>
       <w:r>
         <w:rPr>
           <w:rFonts w:asciiTheme="minorBidi" w:hAnsiTheme="minorBidi"/>
@@ -6990,7 +6884,6 @@
         </w:rPr>
         <w:t>ytes_received</w:t>
       </w:r>
-      <w:proofErr w:type="spellEnd"/>
       <w:r>
         <w:rPr>
           <w:rFonts w:asciiTheme="minorBidi" w:hAnsiTheme="minorBidi"/>
@@ -6999,7 +6892,6 @@
         </w:rPr>
         <w:t xml:space="preserve"> – מכיל את כמות הבייטים שהתקבלו ב-</w:t>
       </w:r>
-      <w:proofErr w:type="spellStart"/>
       <w:r>
         <w:rPr>
           <w:rFonts w:asciiTheme="minorBidi" w:hAnsiTheme="minorBidi"/>
@@ -7007,7 +6899,6 @@
         </w:rPr>
         <w:t>recv</w:t>
       </w:r>
-      <w:proofErr w:type="spellEnd"/>
       <w:r>
         <w:rPr>
           <w:rFonts w:asciiTheme="minorBidi" w:hAnsiTheme="minorBidi"/>
@@ -7026,7 +6917,6 @@
           <w:lang w:val="en-US"/>
         </w:rPr>
       </w:pPr>
-      <w:proofErr w:type="spellStart"/>
       <w:r>
         <w:rPr>
           <w:rFonts w:asciiTheme="minorBidi" w:hAnsiTheme="minorBidi"/>
@@ -7048,7 +6938,6 @@
         </w:rPr>
         <w:t>of_bytes_received</w:t>
       </w:r>
-      <w:proofErr w:type="spellEnd"/>
       <w:r>
         <w:rPr>
           <w:rFonts w:asciiTheme="minorBidi" w:hAnsiTheme="minorBidi"/>
@@ -7229,7 +7118,6 @@
         </w:rPr>
         <w:t>נשים לב שגודל הקובץ לא משתנה, לכן נכון להשתמש ב-</w:t>
       </w:r>
-      <w:proofErr w:type="spellStart"/>
       <w:r>
         <w:rPr>
           <w:rFonts w:asciiTheme="minorBidi" w:hAnsiTheme="minorBidi"/>
@@ -7237,7 +7125,6 @@
         </w:rPr>
         <w:t>sizeof_input</w:t>
       </w:r>
-      <w:proofErr w:type="spellEnd"/>
       <w:r>
         <w:rPr>
           <w:rFonts w:asciiTheme="minorBidi" w:hAnsiTheme="minorBidi"/>
@@ -7288,7 +7175,6 @@
         </w:rPr>
         <w:t xml:space="preserve">, אנו דורסים בכל </w:t>
       </w:r>
-      <w:proofErr w:type="spellStart"/>
       <w:r>
         <w:rPr>
           <w:rFonts w:asciiTheme="minorBidi" w:hAnsiTheme="minorBidi"/>
@@ -7296,7 +7182,6 @@
         </w:rPr>
         <w:t>recv</w:t>
       </w:r>
-      <w:proofErr w:type="spellEnd"/>
       <w:r>
         <w:rPr>
           <w:rFonts w:asciiTheme="minorBidi" w:hAnsiTheme="minorBidi"/>
@@ -7847,7 +7732,7 @@
           <w:rtl/>
           <w:lang w:val="en-US"/>
         </w:rPr>
-        <w:t>חלק ב:</w:t>
+        <w:t>חלק ב</w:t>
       </w:r>
     </w:p>
     <w:p>
@@ -7882,7 +7767,124 @@
         </w:rPr>
         <w:t xml:space="preserve"> תוכניות, </w:t>
       </w:r>
-      <w:proofErr w:type="spellStart"/>
+      <w:r>
+        <w:rPr>
+          <w:rFonts w:asciiTheme="minorBidi" w:hAnsiTheme="minorBidi"/>
+          <w:lang w:val="en-US"/>
+        </w:rPr>
+        <w:t>RUDP_Sender, RUDP_Receiver, RUDP_API</w:t>
+      </w:r>
+    </w:p>
+    <w:p>
+      <w:pPr>
+        <w:bidi/>
+        <w:rPr>
+          <w:rFonts w:asciiTheme="minorBidi" w:hAnsiTheme="minorBidi"/>
+          <w:rtl/>
+          <w:lang w:val="en-US"/>
+        </w:rPr>
+      </w:pPr>
+      <w:r>
+        <w:rPr>
+          <w:rFonts w:asciiTheme="minorBidi" w:hAnsiTheme="minorBidi"/>
+          <w:rtl/>
+          <w:lang w:val="en-US"/>
+        </w:rPr>
+        <w:t>כאשר ה-</w:t>
+      </w:r>
+      <w:r>
+        <w:rPr>
+          <w:rFonts w:asciiTheme="minorBidi" w:hAnsiTheme="minorBidi"/>
+          <w:lang w:val="en-US"/>
+        </w:rPr>
+        <w:t>Sender</w:t>
+      </w:r>
+      <w:r>
+        <w:rPr>
+          <w:rFonts w:asciiTheme="minorBidi" w:hAnsiTheme="minorBidi"/>
+          <w:rtl/>
+          <w:lang w:val="en-US"/>
+        </w:rPr>
+        <w:t xml:space="preserve"> וה-</w:t>
+      </w:r>
+      <w:r>
+        <w:rPr>
+          <w:rFonts w:asciiTheme="minorBidi" w:hAnsiTheme="minorBidi"/>
+          <w:lang w:val="en-US"/>
+        </w:rPr>
+        <w:t>Receiver</w:t>
+      </w:r>
+      <w:r>
+        <w:rPr>
+          <w:rFonts w:asciiTheme="minorBidi" w:hAnsiTheme="minorBidi"/>
+          <w:rtl/>
+          <w:lang w:val="en-US"/>
+        </w:rPr>
+        <w:t xml:space="preserve"> משתמשות ב-</w:t>
+      </w:r>
+      <w:r>
+        <w:rPr>
+          <w:rFonts w:asciiTheme="minorBidi" w:hAnsiTheme="minorBidi"/>
+          <w:lang w:val="en-US"/>
+        </w:rPr>
+        <w:t>Socket</w:t>
+      </w:r>
+      <w:r>
+        <w:rPr>
+          <w:rFonts w:asciiTheme="minorBidi" w:hAnsiTheme="minorBidi"/>
+          <w:rtl/>
+          <w:lang w:val="en-US"/>
+        </w:rPr>
+        <w:t xml:space="preserve"> שמבוסס על פרוטוקול </w:t>
+      </w:r>
+      <w:r>
+        <w:rPr>
+          <w:rFonts w:asciiTheme="minorBidi" w:hAnsiTheme="minorBidi"/>
+          <w:lang w:val="en-US"/>
+        </w:rPr>
+        <w:t>RUDP</w:t>
+      </w:r>
+      <w:r>
+        <w:rPr>
+          <w:rFonts w:asciiTheme="minorBidi" w:hAnsiTheme="minorBidi"/>
+          <w:rtl/>
+          <w:lang w:val="en-US"/>
+        </w:rPr>
+        <w:t xml:space="preserve"> שממומש ב-</w:t>
+      </w:r>
+      <w:r>
+        <w:rPr>
+          <w:rFonts w:asciiTheme="minorBidi" w:hAnsiTheme="minorBidi"/>
+          <w:lang w:val="en-US"/>
+        </w:rPr>
+        <w:t>RUDP_API</w:t>
+      </w:r>
+      <w:r>
+        <w:rPr>
+          <w:rFonts w:asciiTheme="minorBidi" w:hAnsiTheme="minorBidi"/>
+          <w:rtl/>
+          <w:lang w:val="en-US"/>
+        </w:rPr>
+        <w:t>.</w:t>
+      </w:r>
+    </w:p>
+    <w:p>
+      <w:pPr>
+        <w:bidi/>
+        <w:rPr>
+          <w:rFonts w:asciiTheme="minorBidi" w:hAnsiTheme="minorBidi"/>
+          <w:rtl/>
+          <w:lang w:val="en-US"/>
+        </w:rPr>
+      </w:pPr>
+      <w:r>
+        <w:rPr>
+          <w:rFonts w:asciiTheme="minorBidi" w:hAnsiTheme="minorBidi"/>
+          <w:rtl/>
+          <w:lang w:val="en-US"/>
+        </w:rPr>
+        <w:t xml:space="preserve">התוכנית </w:t>
+      </w:r>
       <w:r>
         <w:rPr>
           <w:rFonts w:asciiTheme="minorBidi" w:hAnsiTheme="minorBidi"/>
@@ -7890,62 +7892,13 @@
         </w:rPr>
         <w:t>RUDP_Sender</w:t>
       </w:r>
-      <w:proofErr w:type="spellEnd"/>
-      <w:r>
-        <w:rPr>
-          <w:rFonts w:asciiTheme="minorBidi" w:hAnsiTheme="minorBidi"/>
-          <w:lang w:val="en-US"/>
-        </w:rPr>
-        <w:t xml:space="preserve">, </w:t>
-      </w:r>
-      <w:proofErr w:type="spellStart"/>
-      <w:r>
-        <w:rPr>
-          <w:rFonts w:asciiTheme="minorBidi" w:hAnsiTheme="minorBidi"/>
-          <w:lang w:val="en-US"/>
-        </w:rPr>
-        <w:t>RUDP_Receiver</w:t>
-      </w:r>
-      <w:proofErr w:type="spellEnd"/>
-      <w:r>
-        <w:rPr>
-          <w:rFonts w:asciiTheme="minorBidi" w:hAnsiTheme="minorBidi"/>
-          <w:lang w:val="en-US"/>
-        </w:rPr>
-        <w:t>, RUDP_API</w:t>
-      </w:r>
-    </w:p>
-    <w:p>
-      <w:pPr>
-        <w:bidi/>
-        <w:rPr>
-          <w:rFonts w:asciiTheme="minorBidi" w:hAnsiTheme="minorBidi"/>
-          <w:rtl/>
-          <w:lang w:val="en-US"/>
-        </w:rPr>
-      </w:pPr>
-      <w:r>
-        <w:rPr>
-          <w:rFonts w:asciiTheme="minorBidi" w:hAnsiTheme="minorBidi"/>
-          <w:rtl/>
-          <w:lang w:val="en-US"/>
-        </w:rPr>
-        <w:t>כאשר ה-</w:t>
-      </w:r>
-      <w:r>
-        <w:rPr>
-          <w:rFonts w:asciiTheme="minorBidi" w:hAnsiTheme="minorBidi"/>
-          <w:lang w:val="en-US"/>
-        </w:rPr>
-        <w:t>Sender</w:t>
-      </w:r>
-      <w:r>
-        <w:rPr>
-          <w:rFonts w:asciiTheme="minorBidi" w:hAnsiTheme="minorBidi"/>
-          <w:rtl/>
-          <w:lang w:val="en-US"/>
-        </w:rPr>
-        <w:t xml:space="preserve"> וה-</w:t>
+      <w:r>
+        <w:rPr>
+          <w:rFonts w:asciiTheme="minorBidi" w:hAnsiTheme="minorBidi"/>
+          <w:rtl/>
+          <w:lang w:val="en-US"/>
+        </w:rPr>
+        <w:t xml:space="preserve"> שולחת ראשית את גודל הקובץ אותו מתכננת לשלוח (כדי שה-</w:t>
       </w:r>
       <w:r>
         <w:rPr>
@@ -7960,7 +7913,30 @@
           <w:rtl/>
           <w:lang w:val="en-US"/>
         </w:rPr>
-        <w:t xml:space="preserve"> משתמשות ב-</w:t>
+        <w:t xml:space="preserve"> יוכל להקצות זיכרון ל-</w:t>
+      </w:r>
+      <w:r>
+        <w:rPr>
+          <w:rFonts w:asciiTheme="minorBidi" w:hAnsiTheme="minorBidi"/>
+          <w:lang w:val="en-US"/>
+        </w:rPr>
+        <w:t>Buffer</w:t>
+      </w:r>
+      <w:r>
+        <w:rPr>
+          <w:rFonts w:asciiTheme="minorBidi" w:hAnsiTheme="minorBidi"/>
+          <w:rtl/>
+          <w:lang w:val="en-US"/>
+        </w:rPr>
+        <w:t xml:space="preserve"> שלו כנדרש), לאחר מכן שולחת את הקובץ עצמו. ולבסוף שואלת את המשתמש אם לשלוח את הקובץ שוב. כאשר המשתמש בוחר שלא, התוכנית </w:t>
+      </w:r>
+      <w:r>
+        <w:rPr>
+          <w:rFonts w:asciiTheme="minorBidi" w:hAnsiTheme="minorBidi"/>
+          <w:rtl/>
+          <w:lang w:val="en-US"/>
+        </w:rPr>
+        <w:t>קוראת לפונקציית סגירת ה-</w:t>
       </w:r>
       <w:r>
         <w:rPr>
@@ -7975,7 +7951,55 @@
           <w:rtl/>
           <w:lang w:val="en-US"/>
         </w:rPr>
-        <w:t xml:space="preserve"> שמבוסס על פרוטוקול </w:t>
+        <w:t xml:space="preserve"> שמהלכה נשלחת הודעת </w:t>
+      </w:r>
+      <w:r>
+        <w:rPr>
+          <w:rFonts w:asciiTheme="minorBidi" w:hAnsiTheme="minorBidi"/>
+          <w:lang w:val="en-US"/>
+        </w:rPr>
+        <w:t>FIN</w:t>
+      </w:r>
+      <w:r>
+        <w:rPr>
+          <w:rFonts w:asciiTheme="minorBidi" w:hAnsiTheme="minorBidi"/>
+          <w:rtl/>
+          <w:lang w:val="en-US"/>
+        </w:rPr>
+        <w:t xml:space="preserve"> ל-</w:t>
+      </w:r>
+      <w:r>
+        <w:rPr>
+          <w:rFonts w:asciiTheme="minorBidi" w:hAnsiTheme="minorBidi"/>
+          <w:lang w:val="en-US"/>
+        </w:rPr>
+        <w:t>Receiver</w:t>
+      </w:r>
+      <w:r>
+        <w:rPr>
+          <w:rFonts w:asciiTheme="minorBidi" w:hAnsiTheme="minorBidi"/>
+          <w:rtl/>
+          <w:lang w:val="en-US"/>
+        </w:rPr>
+        <w:t>.</w:t>
+      </w:r>
+    </w:p>
+    <w:p>
+      <w:pPr>
+        <w:bidi/>
+        <w:rPr>
+          <w:rFonts w:asciiTheme="minorBidi" w:hAnsiTheme="minorBidi"/>
+          <w:rtl/>
+          <w:lang w:val="en-US"/>
+        </w:rPr>
+      </w:pPr>
+      <w:r>
+        <w:rPr>
+          <w:rFonts w:asciiTheme="minorBidi" w:hAnsiTheme="minorBidi"/>
+          <w:rtl/>
+          <w:lang w:val="en-US"/>
+        </w:rPr>
+        <w:t xml:space="preserve">התוכנית </w:t>
       </w:r>
       <w:r>
         <w:rPr>
@@ -7987,75 +8011,17 @@
       <w:r>
         <w:rPr>
           <w:rFonts w:asciiTheme="minorBidi" w:hAnsiTheme="minorBidi"/>
-          <w:rtl/>
-          <w:lang w:val="en-US"/>
-        </w:rPr>
-        <w:t xml:space="preserve"> שממומש ב-</w:t>
-      </w:r>
-      <w:r>
-        <w:rPr>
-          <w:rFonts w:asciiTheme="minorBidi" w:hAnsiTheme="minorBidi"/>
-          <w:lang w:val="en-US"/>
-        </w:rPr>
-        <w:t>RUDP_API</w:t>
-      </w:r>
-      <w:r>
-        <w:rPr>
-          <w:rFonts w:asciiTheme="minorBidi" w:hAnsiTheme="minorBidi"/>
-          <w:rtl/>
-          <w:lang w:val="en-US"/>
-        </w:rPr>
-        <w:t>.</w:t>
-      </w:r>
-    </w:p>
-    <w:p>
-      <w:pPr>
-        <w:bidi/>
-        <w:rPr>
-          <w:rFonts w:asciiTheme="minorBidi" w:hAnsiTheme="minorBidi"/>
-          <w:rtl/>
-          <w:lang w:val="en-US"/>
-        </w:rPr>
-      </w:pPr>
-      <w:r>
-        <w:rPr>
-          <w:rFonts w:asciiTheme="minorBidi" w:hAnsiTheme="minorBidi"/>
-          <w:rtl/>
-          <w:lang w:val="en-US"/>
-        </w:rPr>
-        <w:t xml:space="preserve">התוכנית </w:t>
-      </w:r>
-      <w:proofErr w:type="spellStart"/>
-      <w:r>
-        <w:rPr>
-          <w:rFonts w:asciiTheme="minorBidi" w:hAnsiTheme="minorBidi"/>
-          <w:lang w:val="en-US"/>
-        </w:rPr>
-        <w:t>RUDP_Sender</w:t>
-      </w:r>
-      <w:proofErr w:type="spellEnd"/>
-      <w:r>
-        <w:rPr>
-          <w:rFonts w:asciiTheme="minorBidi" w:hAnsiTheme="minorBidi"/>
-          <w:rtl/>
-          <w:lang w:val="en-US"/>
-        </w:rPr>
-        <w:t xml:space="preserve"> שולחת ראשית את גודל הקובץ אותו מתכננת לשלוח (כדי שה-</w:t>
-      </w:r>
-      <w:r>
-        <w:rPr>
-          <w:rFonts w:asciiTheme="minorBidi" w:hAnsiTheme="minorBidi"/>
-          <w:lang w:val="en-US"/>
-        </w:rPr>
-        <w:t>Receiver</w:t>
-      </w:r>
-      <w:r>
-        <w:rPr>
-          <w:rFonts w:asciiTheme="minorBidi" w:hAnsiTheme="minorBidi"/>
-          <w:rtl/>
-          <w:lang w:val="en-US"/>
-        </w:rPr>
-        <w:t xml:space="preserve"> יוכל להקצות זיכרון ל-</w:t>
+          <w:lang w:val="en-US"/>
+        </w:rPr>
+        <w:t>_Receiver</w:t>
+      </w:r>
+      <w:r>
+        <w:rPr>
+          <w:rFonts w:asciiTheme="minorBidi" w:hAnsiTheme="minorBidi"/>
+          <w:rtl/>
+          <w:lang w:val="en-US"/>
+        </w:rPr>
+        <w:t xml:space="preserve"> קולטת את הפאקטה הראשונה שמכילה את גודל הקלט ומקצה </w:t>
       </w:r>
       <w:r>
         <w:rPr>
@@ -8070,80 +8036,16 @@
           <w:rtl/>
           <w:lang w:val="en-US"/>
         </w:rPr>
-        <w:t xml:space="preserve"> שלו כנדרש), לאחר מכן שולחת את הקובץ עצמו. ולבסוף שואלת את המשתמש אם לשלוח את הקובץ שוב. כאשר המשתמש בוחר שלא, התוכנית </w:t>
-      </w:r>
-      <w:r>
-        <w:rPr>
-          <w:rFonts w:asciiTheme="minorBidi" w:hAnsiTheme="minorBidi"/>
-          <w:rtl/>
-          <w:lang w:val="en-US"/>
-        </w:rPr>
-        <w:t>קוראת לפונקציית סגירת ה-</w:t>
-      </w:r>
-      <w:r>
-        <w:rPr>
-          <w:rFonts w:asciiTheme="minorBidi" w:hAnsiTheme="minorBidi"/>
-          <w:lang w:val="en-US"/>
-        </w:rPr>
-        <w:t>Socket</w:t>
-      </w:r>
-      <w:r>
-        <w:rPr>
-          <w:rFonts w:asciiTheme="minorBidi" w:hAnsiTheme="minorBidi"/>
-          <w:rtl/>
-          <w:lang w:val="en-US"/>
-        </w:rPr>
-        <w:t xml:space="preserve"> שמהלכה נשלחת הודעת </w:t>
-      </w:r>
-      <w:r>
-        <w:rPr>
-          <w:rFonts w:asciiTheme="minorBidi" w:hAnsiTheme="minorBidi"/>
-          <w:lang w:val="en-US"/>
-        </w:rPr>
-        <w:t>FIN</w:t>
-      </w:r>
-      <w:r>
-        <w:rPr>
-          <w:rFonts w:asciiTheme="minorBidi" w:hAnsiTheme="minorBidi"/>
-          <w:rtl/>
-          <w:lang w:val="en-US"/>
-        </w:rPr>
-        <w:t xml:space="preserve"> ל-</w:t>
-      </w:r>
-      <w:r>
-        <w:rPr>
-          <w:rFonts w:asciiTheme="minorBidi" w:hAnsiTheme="minorBidi"/>
-          <w:lang w:val="en-US"/>
-        </w:rPr>
-        <w:t>Receiver</w:t>
-      </w:r>
-      <w:r>
-        <w:rPr>
-          <w:rFonts w:asciiTheme="minorBidi" w:hAnsiTheme="minorBidi"/>
-          <w:rtl/>
-          <w:lang w:val="en-US"/>
-        </w:rPr>
-        <w:t>.</w:t>
-      </w:r>
-    </w:p>
-    <w:p>
-      <w:pPr>
-        <w:bidi/>
-        <w:rPr>
-          <w:rFonts w:asciiTheme="minorBidi" w:hAnsiTheme="minorBidi"/>
-          <w:rtl/>
-          <w:lang w:val="en-US"/>
-        </w:rPr>
-      </w:pPr>
-      <w:r>
-        <w:rPr>
-          <w:rFonts w:asciiTheme="minorBidi" w:hAnsiTheme="minorBidi"/>
-          <w:rtl/>
-          <w:lang w:val="en-US"/>
-        </w:rPr>
-        <w:t xml:space="preserve">התוכנית </w:t>
-      </w:r>
-      <w:proofErr w:type="spellStart"/>
+        <w:t xml:space="preserve"> בגודל המתאים. לאחר מכן, מקבלת את הקובץ.</w:t>
+      </w:r>
+      <w:r>
+        <w:rPr>
+          <w:rFonts w:asciiTheme="minorBidi" w:hAnsiTheme="minorBidi"/>
+          <w:rtl/>
+          <w:lang w:val="en-US"/>
+        </w:rPr>
+        <w:t xml:space="preserve"> ב-</w:t>
+      </w:r>
       <w:r>
         <w:rPr>
           <w:rFonts w:asciiTheme="minorBidi" w:hAnsiTheme="minorBidi"/>
@@ -8154,52 +8056,6 @@
       <w:r>
         <w:rPr>
           <w:rFonts w:asciiTheme="minorBidi" w:hAnsiTheme="minorBidi"/>
-          <w:lang w:val="en-US"/>
-        </w:rPr>
-        <w:t>_Receiver</w:t>
-      </w:r>
-      <w:proofErr w:type="spellEnd"/>
-      <w:r>
-        <w:rPr>
-          <w:rFonts w:asciiTheme="minorBidi" w:hAnsiTheme="minorBidi"/>
-          <w:rtl/>
-          <w:lang w:val="en-US"/>
-        </w:rPr>
-        <w:t xml:space="preserve"> קולטת את הפאקטה הראשונה שמכילה את גודל הקלט ומקצה </w:t>
-      </w:r>
-      <w:r>
-        <w:rPr>
-          <w:rFonts w:asciiTheme="minorBidi" w:hAnsiTheme="minorBidi"/>
-          <w:lang w:val="en-US"/>
-        </w:rPr>
-        <w:t>Buffer</w:t>
-      </w:r>
-      <w:r>
-        <w:rPr>
-          <w:rFonts w:asciiTheme="minorBidi" w:hAnsiTheme="minorBidi"/>
-          <w:rtl/>
-          <w:lang w:val="en-US"/>
-        </w:rPr>
-        <w:t xml:space="preserve"> בגודל המתאים. לאחר מכן, מקבלת את הקובץ.</w:t>
-      </w:r>
-      <w:r>
-        <w:rPr>
-          <w:rFonts w:asciiTheme="minorBidi" w:hAnsiTheme="minorBidi"/>
-          <w:rtl/>
-          <w:lang w:val="en-US"/>
-        </w:rPr>
-        <w:t xml:space="preserve"> ב-</w:t>
-      </w:r>
-      <w:r>
-        <w:rPr>
-          <w:rFonts w:asciiTheme="minorBidi" w:hAnsiTheme="minorBidi"/>
-          <w:lang w:val="en-US"/>
-        </w:rPr>
-        <w:t>RUDP</w:t>
-      </w:r>
-      <w:r>
-        <w:rPr>
-          <w:rFonts w:asciiTheme="minorBidi" w:hAnsiTheme="minorBidi"/>
           <w:rtl/>
           <w:lang w:val="en-US"/>
         </w:rPr>
@@ -8213,7 +8069,6 @@
         </w:rPr>
         <w:t>הקובץ ישלח במס' מקטעים אבל פונקציית ה-</w:t>
       </w:r>
-      <w:proofErr w:type="spellStart"/>
       <w:r>
         <w:rPr>
           <w:rFonts w:asciiTheme="minorBidi" w:hAnsiTheme="minorBidi"/>
@@ -8221,7 +8076,6 @@
         </w:rPr>
         <w:t>rudp_recv</w:t>
       </w:r>
-      <w:proofErr w:type="spellEnd"/>
       <w:r>
         <w:rPr>
           <w:rFonts w:asciiTheme="minorBidi" w:hAnsiTheme="minorBidi"/>
@@ -8394,7 +8248,6 @@
                               </w:rPr>
                               <w:t>חשוב: לפעמים כאשר ב-</w:t>
                             </w:r>
-                            <w:proofErr w:type="spellStart"/>
                             <w:r>
                               <w:rPr>
                                 <w:rFonts w:hint="cs"/>
@@ -8404,7 +8257,6 @@
                             <w:r>
                               <w:t>akefile</w:t>
                             </w:r>
-                            <w:proofErr w:type="spellEnd"/>
                             <w:r>
                               <w:rPr>
                                 <w:rFonts w:hint="cs"/>
@@ -8494,7 +8346,6 @@
                         </w:rPr>
                         <w:t>חשוב: לפעמים כאשר ב-</w:t>
                       </w:r>
-                      <w:proofErr w:type="spellStart"/>
                       <w:r>
                         <w:rPr>
                           <w:rFonts w:hint="cs"/>
@@ -8504,7 +8355,6 @@
                       <w:r>
                         <w:t>akefile</w:t>
                       </w:r>
-                      <w:proofErr w:type="spellEnd"/>
                       <w:r>
                         <w:rPr>
                           <w:rFonts w:hint="cs"/>
@@ -8695,32 +8545,22 @@
         </w:rPr>
         <w:t xml:space="preserve">הסבר קוד </w:t>
       </w:r>
-      <w:proofErr w:type="spellStart"/>
       <w:r>
         <w:rPr>
           <w:lang w:val="en-US"/>
         </w:rPr>
         <w:t>rudp.h</w:t>
       </w:r>
-      <w:proofErr w:type="spellEnd"/>
-      <w:r>
-        <w:rPr>
-          <w:rtl/>
-          <w:lang w:val="en-US"/>
-        </w:rPr>
-        <w:t>:</w:t>
-      </w:r>
-    </w:p>
-    <w:p>
-      <w:pPr>
-        <w:bidi/>
-        <w:rPr>
-          <w:rFonts w:asciiTheme="minorBidi" w:hAnsiTheme="minorBidi"/>
-          <w:rtl/>
-          <w:lang w:val="en-US"/>
-        </w:rPr>
-      </w:pPr>
-      <w:proofErr w:type="spellStart"/>
+    </w:p>
+    <w:p>
+      <w:pPr>
+        <w:bidi/>
+        <w:rPr>
+          <w:rFonts w:asciiTheme="minorBidi" w:hAnsiTheme="minorBidi"/>
+          <w:rtl/>
+          <w:lang w:val="en-US"/>
+        </w:rPr>
+      </w:pPr>
       <w:r>
         <w:rPr>
           <w:rFonts w:asciiTheme="minorBidi" w:hAnsiTheme="minorBidi"/>
@@ -8728,7 +8568,6 @@
         </w:rPr>
         <w:t>rudp.h</w:t>
       </w:r>
-      <w:proofErr w:type="spellEnd"/>
       <w:r>
         <w:rPr>
           <w:rFonts w:asciiTheme="minorBidi" w:hAnsiTheme="minorBidi"/>
@@ -8980,23 +8819,69 @@
           <w:lang w:val="en-US"/>
         </w:rPr>
       </w:pPr>
-      <w:proofErr w:type="spellStart"/>
-      <w:r>
-        <w:rPr>
-          <w:rFonts w:asciiTheme="minorBidi" w:hAnsiTheme="minorBidi"/>
-          <w:lang w:val="en-US"/>
-        </w:rPr>
-        <w:t>sockaddr</w:t>
-      </w:r>
-      <w:proofErr w:type="spellEnd"/>
-      <w:r>
-        <w:rPr>
-          <w:rFonts w:asciiTheme="minorBidi" w:hAnsiTheme="minorBidi"/>
-          <w:lang w:val="en-US"/>
-        </w:rPr>
-        <w:t xml:space="preserve"> </w:t>
-      </w:r>
-      <w:proofErr w:type="spellStart"/>
+      <w:r>
+        <w:rPr>
+          <w:rFonts w:asciiTheme="minorBidi" w:hAnsiTheme="minorBidi"/>
+          <w:lang w:val="en-US"/>
+        </w:rPr>
+        <w:t>sockaddr peer_address</w:t>
+      </w:r>
+      <w:r>
+        <w:rPr>
+          <w:rFonts w:asciiTheme="minorBidi" w:hAnsiTheme="minorBidi"/>
+          <w:rtl/>
+          <w:lang w:val="en-US"/>
+        </w:rPr>
+        <w:t xml:space="preserve"> – מבנה המכיל את כתובת ה-</w:t>
+      </w:r>
+      <w:r>
+        <w:rPr>
+          <w:rFonts w:asciiTheme="minorBidi" w:hAnsiTheme="minorBidi"/>
+          <w:lang w:val="en-US"/>
+        </w:rPr>
+        <w:t>peer</w:t>
+      </w:r>
+      <w:r>
+        <w:rPr>
+          <w:rFonts w:asciiTheme="minorBidi" w:hAnsiTheme="minorBidi"/>
+          <w:rtl/>
+          <w:lang w:val="en-US"/>
+        </w:rPr>
+        <w:t xml:space="preserve"> איתו נתקשר</w:t>
+      </w:r>
+      <w:r>
+        <w:rPr>
+          <w:rFonts w:asciiTheme="minorBidi" w:hAnsiTheme="minorBidi"/>
+          <w:rtl/>
+          <w:lang w:val="en-US"/>
+        </w:rPr>
+        <w:t>.</w:t>
+      </w:r>
+    </w:p>
+    <w:p>
+      <w:pPr>
+        <w:bidi/>
+        <w:rPr>
+          <w:rFonts w:asciiTheme="minorBidi" w:hAnsiTheme="minorBidi"/>
+          <w:rtl/>
+          <w:lang w:val="en-US"/>
+        </w:rPr>
+      </w:pPr>
+      <w:r>
+        <w:rPr>
+          <w:rFonts w:asciiTheme="minorBidi" w:hAnsiTheme="minorBidi"/>
+          <w:lang w:val="en-US"/>
+        </w:rPr>
+        <w:t>socklen_t peer_address_size</w:t>
+      </w:r>
+      <w:r>
+        <w:rPr>
+          <w:rFonts w:asciiTheme="minorBidi" w:hAnsiTheme="minorBidi"/>
+          <w:rtl/>
+          <w:lang w:val="en-US"/>
+        </w:rPr>
+        <w:t xml:space="preserve"> – אורך השדה </w:t>
+      </w:r>
       <w:r>
         <w:rPr>
           <w:rFonts w:asciiTheme="minorBidi" w:hAnsiTheme="minorBidi"/>
@@ -9004,90 +8889,6 @@
         </w:rPr>
         <w:t>peer_address</w:t>
       </w:r>
-      <w:proofErr w:type="spellEnd"/>
-      <w:r>
-        <w:rPr>
-          <w:rFonts w:asciiTheme="minorBidi" w:hAnsiTheme="minorBidi"/>
-          <w:rtl/>
-          <w:lang w:val="en-US"/>
-        </w:rPr>
-        <w:t xml:space="preserve"> – מבנה המכיל את כתובת ה-</w:t>
-      </w:r>
-      <w:r>
-        <w:rPr>
-          <w:rFonts w:asciiTheme="minorBidi" w:hAnsiTheme="minorBidi"/>
-          <w:lang w:val="en-US"/>
-        </w:rPr>
-        <w:t>peer</w:t>
-      </w:r>
-      <w:r>
-        <w:rPr>
-          <w:rFonts w:asciiTheme="minorBidi" w:hAnsiTheme="minorBidi"/>
-          <w:rtl/>
-          <w:lang w:val="en-US"/>
-        </w:rPr>
-        <w:t xml:space="preserve"> איתו נתקשר</w:t>
-      </w:r>
-      <w:r>
-        <w:rPr>
-          <w:rFonts w:asciiTheme="minorBidi" w:hAnsiTheme="minorBidi"/>
-          <w:rtl/>
-          <w:lang w:val="en-US"/>
-        </w:rPr>
-        <w:t>.</w:t>
-      </w:r>
-    </w:p>
-    <w:p>
-      <w:pPr>
-        <w:bidi/>
-        <w:rPr>
-          <w:rFonts w:asciiTheme="minorBidi" w:hAnsiTheme="minorBidi"/>
-          <w:rtl/>
-          <w:lang w:val="en-US"/>
-        </w:rPr>
-      </w:pPr>
-      <w:proofErr w:type="spellStart"/>
-      <w:r>
-        <w:rPr>
-          <w:rFonts w:asciiTheme="minorBidi" w:hAnsiTheme="minorBidi"/>
-          <w:lang w:val="en-US"/>
-        </w:rPr>
-        <w:t>socklen_t</w:t>
-      </w:r>
-      <w:proofErr w:type="spellEnd"/>
-      <w:r>
-        <w:rPr>
-          <w:rFonts w:asciiTheme="minorBidi" w:hAnsiTheme="minorBidi"/>
-          <w:lang w:val="en-US"/>
-        </w:rPr>
-        <w:t xml:space="preserve"> </w:t>
-      </w:r>
-      <w:proofErr w:type="spellStart"/>
-      <w:r>
-        <w:rPr>
-          <w:rFonts w:asciiTheme="minorBidi" w:hAnsiTheme="minorBidi"/>
-          <w:lang w:val="en-US"/>
-        </w:rPr>
-        <w:t>peer_address_size</w:t>
-      </w:r>
-      <w:proofErr w:type="spellEnd"/>
-      <w:r>
-        <w:rPr>
-          <w:rFonts w:asciiTheme="minorBidi" w:hAnsiTheme="minorBidi"/>
-          <w:rtl/>
-          <w:lang w:val="en-US"/>
-        </w:rPr>
-        <w:t xml:space="preserve"> – אורך השדה </w:t>
-      </w:r>
-      <w:proofErr w:type="spellStart"/>
-      <w:r>
-        <w:rPr>
-          <w:rFonts w:asciiTheme="minorBidi" w:hAnsiTheme="minorBidi"/>
-          <w:lang w:val="en-US"/>
-        </w:rPr>
-        <w:t>peer_address</w:t>
-      </w:r>
-      <w:proofErr w:type="spellEnd"/>
       <w:r>
         <w:rPr>
           <w:rFonts w:asciiTheme="minorBidi" w:hAnsiTheme="minorBidi"/>
@@ -9383,7 +9184,6 @@
         </w:rPr>
         <w:t xml:space="preserve">, שימו לב שפונקציה </w:t>
       </w:r>
-      <w:proofErr w:type="spellStart"/>
       <w:r>
         <w:rPr>
           <w:rFonts w:asciiTheme="minorBidi" w:hAnsiTheme="minorBidi"/>
@@ -9391,7 +9191,6 @@
         </w:rPr>
         <w:t>rudp_close_sender</w:t>
       </w:r>
-      <w:proofErr w:type="spellEnd"/>
       <w:r>
         <w:rPr>
           <w:rFonts w:asciiTheme="minorBidi" w:hAnsiTheme="minorBidi"/>
@@ -9516,7 +9315,6 @@
         </w:rPr>
         <w:t xml:space="preserve">שימו לב במיוחד לערכי ההחזרה המיוחדים של </w:t>
       </w:r>
-      <w:proofErr w:type="spellStart"/>
       <w:r>
         <w:rPr>
           <w:rFonts w:asciiTheme="minorBidi" w:hAnsiTheme="minorBidi"/>
@@ -9524,7 +9322,6 @@
         </w:rPr>
         <w:t>rudp_recv</w:t>
       </w:r>
-      <w:proofErr w:type="spellEnd"/>
       <w:r>
         <w:rPr>
           <w:rFonts w:asciiTheme="minorBidi" w:hAnsiTheme="minorBidi"/>
@@ -9816,17 +9613,8 @@
           <w:rFonts w:asciiTheme="minorBidi" w:hAnsiTheme="minorBidi"/>
           <w:lang w:val="en-US"/>
         </w:rPr>
-        <w:t xml:space="preserve">nsigned short </w:t>
-      </w:r>
-      <w:proofErr w:type="spellStart"/>
-      <w:r>
-        <w:rPr>
-          <w:rFonts w:asciiTheme="minorBidi" w:hAnsiTheme="minorBidi"/>
-          <w:lang w:val="en-US"/>
-        </w:rPr>
-        <w:t>len</w:t>
-      </w:r>
-      <w:proofErr w:type="spellEnd"/>
+        <w:t>nsigned short len</w:t>
+      </w:r>
       <w:r>
         <w:rPr>
           <w:rFonts w:asciiTheme="minorBidi" w:hAnsiTheme="minorBidi"/>
@@ -10010,17 +9798,8 @@
           <w:rFonts w:asciiTheme="minorBidi" w:hAnsiTheme="minorBidi"/>
           <w:lang w:val="en-US"/>
         </w:rPr>
-        <w:t xml:space="preserve">unsigned short </w:t>
-      </w:r>
-      <w:proofErr w:type="spellStart"/>
-      <w:r>
-        <w:rPr>
-          <w:rFonts w:asciiTheme="minorBidi" w:hAnsiTheme="minorBidi"/>
-          <w:lang w:val="en-US"/>
-        </w:rPr>
-        <w:t>segment_num</w:t>
-      </w:r>
-      <w:proofErr w:type="spellEnd"/>
+        <w:t>unsigned short segment_num</w:t>
+      </w:r>
       <w:r>
         <w:rPr>
           <w:rFonts w:asciiTheme="minorBidi" w:hAnsiTheme="minorBidi"/>
@@ -10083,7 +9862,6 @@
         <w:lastRenderedPageBreak/>
         <w:t xml:space="preserve">הסבר קוד </w:t>
       </w:r>
-      <w:proofErr w:type="spellStart"/>
       <w:r>
         <w:rPr>
           <w:lang w:val="en-US"/>
@@ -10101,14 +9879,6 @@
           <w:lang w:val="en-US"/>
         </w:rPr>
         <w:t>.c</w:t>
-      </w:r>
-      <w:proofErr w:type="spellEnd"/>
-      <w:r>
-        <w:rPr>
-          <w:rtl/>
-          <w:lang w:val="en-US"/>
-        </w:rPr>
-        <w:t>:</w:t>
       </w:r>
     </w:p>
     <w:p>
@@ -11222,17 +10992,8 @@
           <w:rFonts w:asciiTheme="minorBidi" w:hAnsiTheme="minorBidi"/>
           <w:lang w:val="en-US"/>
         </w:rPr>
-        <w:t>*</w:t>
-      </w:r>
-      <w:proofErr w:type="gramStart"/>
-      <w:r>
-        <w:rPr>
-          <w:rFonts w:asciiTheme="minorBidi" w:hAnsiTheme="minorBidi"/>
-          <w:lang w:val="en-US"/>
-        </w:rPr>
-        <w:t>data</w:t>
-      </w:r>
-      <w:proofErr w:type="gramEnd"/>
+        <w:t>*data</w:t>
+      </w:r>
       <w:r>
         <w:rPr>
           <w:rFonts w:asciiTheme="minorBidi" w:hAnsiTheme="minorBidi"/>
@@ -11441,7 +11202,6 @@
           <w:lang w:val="en-US"/>
         </w:rPr>
       </w:pPr>
-      <w:proofErr w:type="spellStart"/>
       <w:r>
         <w:rPr>
           <w:rFonts w:asciiTheme="minorBidi" w:hAnsiTheme="minorBidi"/>
@@ -11460,7 +11220,6 @@
         </w:rPr>
         <w:t>et_checksum</w:t>
       </w:r>
-      <w:proofErr w:type="spellEnd"/>
       <w:r>
         <w:rPr>
           <w:rFonts w:asciiTheme="minorBidi" w:hAnsiTheme="minorBidi"/>
@@ -11651,7 +11410,6 @@
           <w:lang w:val="en-US"/>
         </w:rPr>
       </w:pPr>
-      <w:proofErr w:type="spellStart"/>
       <w:r>
         <w:rPr>
           <w:rFonts w:asciiTheme="minorBidi" w:hAnsiTheme="minorBidi"/>
@@ -11679,7 +11437,6 @@
         </w:rPr>
         <w:t>checksum</w:t>
       </w:r>
-      <w:proofErr w:type="spellEnd"/>
       <w:r>
         <w:rPr>
           <w:rFonts w:asciiTheme="minorBidi" w:hAnsiTheme="minorBidi"/>
@@ -12233,7 +11990,6 @@
         </w:rPr>
         <w:t xml:space="preserve"> בשדה ה-</w:t>
       </w:r>
-      <w:proofErr w:type="spellStart"/>
       <w:r>
         <w:rPr>
           <w:rFonts w:asciiTheme="minorBidi" w:hAnsiTheme="minorBidi"/>
@@ -12243,7 +11999,6 @@
         </w:rPr>
         <w:t>peer_address</w:t>
       </w:r>
-      <w:proofErr w:type="spellEnd"/>
       <w:r>
         <w:rPr>
           <w:rFonts w:asciiTheme="minorBidi" w:hAnsiTheme="minorBidi"/>
@@ -13502,7 +13257,6 @@
         </w:rPr>
         <w:t xml:space="preserve">, נגדיר </w:t>
       </w:r>
-      <w:proofErr w:type="spellStart"/>
       <w:r>
         <w:rPr>
           <w:rFonts w:asciiTheme="minorBidi" w:hAnsiTheme="minorBidi"/>
@@ -13512,7 +13266,6 @@
         </w:rPr>
         <w:t>sockaddr_in</w:t>
       </w:r>
-      <w:proofErr w:type="spellEnd"/>
       <w:r>
         <w:rPr>
           <w:rFonts w:asciiTheme="minorBidi" w:hAnsiTheme="minorBidi"/>
@@ -13594,7 +13347,6 @@
         </w:rPr>
         <w:t xml:space="preserve"> לאותו </w:t>
       </w:r>
-      <w:proofErr w:type="spellStart"/>
       <w:r>
         <w:rPr>
           <w:rFonts w:asciiTheme="minorBidi" w:hAnsiTheme="minorBidi"/>
@@ -13604,7 +13356,6 @@
         </w:rPr>
         <w:t>sockaddr_in</w:t>
       </w:r>
-      <w:proofErr w:type="spellEnd"/>
       <w:r>
         <w:rPr>
           <w:rFonts w:asciiTheme="minorBidi" w:hAnsiTheme="minorBidi"/>
@@ -15354,7 +15105,6 @@
         </w:rPr>
         <w:t xml:space="preserve"> מסוג </w:t>
       </w:r>
-      <w:proofErr w:type="spellStart"/>
       <w:r>
         <w:rPr>
           <w:rFonts w:asciiTheme="minorBidi" w:hAnsiTheme="minorBidi"/>
@@ -15364,7 +15114,6 @@
         </w:rPr>
         <w:t>rudp_receiver</w:t>
       </w:r>
-      <w:proofErr w:type="spellEnd"/>
       <w:r>
         <w:rPr>
           <w:rFonts w:asciiTheme="minorBidi" w:hAnsiTheme="minorBidi"/>
@@ -15585,7 +15334,6 @@
         </w:rPr>
         <w:t>), את מס' הסגמנט (ארגומנט ה-</w:t>
       </w:r>
-      <w:proofErr w:type="spellStart"/>
       <w:r>
         <w:rPr>
           <w:rFonts w:asciiTheme="minorBidi" w:hAnsiTheme="minorBidi"/>
@@ -15595,7 +15343,6 @@
         </w:rPr>
         <w:t>segment_num</w:t>
       </w:r>
-      <w:proofErr w:type="spellEnd"/>
       <w:r>
         <w:rPr>
           <w:rFonts w:asciiTheme="minorBidi" w:hAnsiTheme="minorBidi"/>
@@ -15647,7 +15394,6 @@
         </w:rPr>
         <w:t xml:space="preserve">נשים לב שהפונקציה מצפה לקבל גם </w:t>
       </w:r>
-      <w:proofErr w:type="spellStart"/>
       <w:r>
         <w:rPr>
           <w:rFonts w:asciiTheme="minorBidi" w:hAnsiTheme="minorBidi"/>
@@ -15657,7 +15403,6 @@
         </w:rPr>
         <w:t>message_buffer</w:t>
       </w:r>
-      <w:proofErr w:type="spellEnd"/>
       <w:r>
         <w:rPr>
           <w:rFonts w:asciiTheme="minorBidi" w:hAnsiTheme="minorBidi" w:hint="cs"/>
@@ -15969,7 +15714,6 @@
         </w:rPr>
         <w:t xml:space="preserve"> שלה אינו דלוק ואם ה-</w:t>
       </w:r>
-      <w:proofErr w:type="spellStart"/>
       <w:r>
         <w:rPr>
           <w:rFonts w:asciiTheme="minorBidi" w:hAnsiTheme="minorBidi"/>
@@ -15997,7 +15741,6 @@
         </w:rPr>
         <w:t>t_num</w:t>
       </w:r>
-      <w:proofErr w:type="spellEnd"/>
       <w:r>
         <w:rPr>
           <w:rFonts w:asciiTheme="minorBidi" w:hAnsiTheme="minorBidi"/>
@@ -16028,7 +15771,6 @@
         </w:rPr>
         <w:t xml:space="preserve"> תואם ל-</w:t>
       </w:r>
-      <w:proofErr w:type="spellStart"/>
       <w:r>
         <w:rPr>
           <w:rFonts w:asciiTheme="minorBidi" w:hAnsiTheme="minorBidi"/>
@@ -16038,7 +15780,6 @@
         </w:rPr>
         <w:t>segment_num</w:t>
       </w:r>
-      <w:proofErr w:type="spellEnd"/>
       <w:r>
         <w:rPr>
           <w:rFonts w:asciiTheme="minorBidi" w:hAnsiTheme="minorBidi"/>
@@ -16448,7 +16189,6 @@
         </w:rPr>
         <w:t xml:space="preserve"> עבור </w:t>
       </w:r>
-      <w:proofErr w:type="spellStart"/>
       <w:r>
         <w:rPr>
           <w:rFonts w:asciiTheme="minorBidi" w:hAnsiTheme="minorBidi"/>
@@ -16458,7 +16198,6 @@
         </w:rPr>
         <w:t>rudp_send_segment</w:t>
       </w:r>
-      <w:proofErr w:type="spellEnd"/>
       <w:r>
         <w:rPr>
           <w:rFonts w:asciiTheme="minorBidi" w:hAnsiTheme="minorBidi"/>
@@ -16977,7 +16716,6 @@
         </w:rPr>
         <w:t>משתנה ה-</w:t>
       </w:r>
-      <w:proofErr w:type="spellStart"/>
       <w:r>
         <w:rPr>
           <w:rFonts w:asciiTheme="minorBidi" w:hAnsiTheme="minorBidi"/>
@@ -16987,7 +16725,6 @@
         </w:rPr>
         <w:t>boolean</w:t>
       </w:r>
-      <w:proofErr w:type="spellEnd"/>
       <w:r>
         <w:rPr>
           <w:rFonts w:asciiTheme="minorBidi" w:hAnsiTheme="minorBidi"/>
@@ -17729,7 +17466,6 @@
         </w:rPr>
         <w:t xml:space="preserve"> עם ה-</w:t>
       </w:r>
-      <w:proofErr w:type="spellStart"/>
       <w:r>
         <w:rPr>
           <w:rFonts w:asciiTheme="minorBidi" w:hAnsiTheme="minorBidi"/>
@@ -17739,7 +17475,6 @@
         </w:rPr>
         <w:t>segment_size</w:t>
       </w:r>
-      <w:proofErr w:type="spellEnd"/>
       <w:r>
         <w:rPr>
           <w:rFonts w:asciiTheme="minorBidi" w:hAnsiTheme="minorBidi"/>
@@ -18448,7 +18183,6 @@
         </w:rPr>
         <w:t>הבדיקה האחרונה לפונקציה זו היא אם ה-</w:t>
       </w:r>
-      <w:proofErr w:type="spellStart"/>
       <w:r>
         <w:rPr>
           <w:rFonts w:asciiTheme="minorBidi" w:hAnsiTheme="minorBidi"/>
@@ -18458,7 +18192,6 @@
         </w:rPr>
         <w:t>expected_segment_num</w:t>
       </w:r>
-      <w:proofErr w:type="spellEnd"/>
       <w:r>
         <w:rPr>
           <w:rFonts w:asciiTheme="minorBidi" w:hAnsiTheme="minorBidi"/>
@@ -18469,7 +18202,6 @@
         </w:rPr>
         <w:t xml:space="preserve"> שווה ל-</w:t>
       </w:r>
-      <w:proofErr w:type="spellStart"/>
       <w:r>
         <w:rPr>
           <w:rFonts w:asciiTheme="minorBidi" w:hAnsiTheme="minorBidi"/>
@@ -18479,7 +18211,6 @@
         </w:rPr>
         <w:t>segment_num</w:t>
       </w:r>
-      <w:proofErr w:type="spellEnd"/>
       <w:r>
         <w:rPr>
           <w:rFonts w:asciiTheme="minorBidi" w:hAnsiTheme="minorBidi"/>
@@ -18661,21 +18392,12 @@
         </w:rPr>
         <w:t xml:space="preserve">הסבר קוד </w:t>
       </w:r>
-      <w:proofErr w:type="spellStart"/>
       <w:r>
         <w:rPr>
           <w:lang w:val="en-US"/>
         </w:rPr>
         <w:t>RUDP_Sender.c</w:t>
       </w:r>
-      <w:proofErr w:type="spellEnd"/>
-      <w:r>
-        <w:rPr>
-          <w:rtl/>
-          <w:lang w:val="en-US"/>
-        </w:rPr>
-        <w:t>:</w:t>
-      </w:r>
     </w:p>
     <w:p>
       <w:pPr>
@@ -18698,7 +18420,6 @@
         </w:rPr>
         <w:t xml:space="preserve">מכיוון שרוב הקוד של תוכנית זו זהה לקוד של </w:t>
       </w:r>
-      <w:proofErr w:type="spellStart"/>
       <w:r>
         <w:rPr>
           <w:rFonts w:asciiTheme="minorBidi" w:hAnsiTheme="minorBidi"/>
@@ -18708,7 +18429,6 @@
         </w:rPr>
         <w:t>TCP_Sender</w:t>
       </w:r>
-      <w:proofErr w:type="spellEnd"/>
       <w:r>
         <w:rPr>
           <w:rFonts w:asciiTheme="minorBidi" w:hAnsiTheme="minorBidi"/>
@@ -19072,7 +18792,6 @@
         </w:rPr>
         <w:t>, פונקציית ה-</w:t>
       </w:r>
-      <w:proofErr w:type="spellStart"/>
       <w:r>
         <w:rPr>
           <w:rFonts w:asciiTheme="minorBidi" w:hAnsiTheme="minorBidi"/>
@@ -19082,7 +18801,6 @@
         </w:rPr>
         <w:t>rudp_send</w:t>
       </w:r>
-      <w:proofErr w:type="spellEnd"/>
       <w:r>
         <w:rPr>
           <w:rFonts w:asciiTheme="minorBidi" w:hAnsiTheme="minorBidi"/>
@@ -19471,21 +19189,12 @@
         <w:lastRenderedPageBreak/>
         <w:t xml:space="preserve">הסבר קוד </w:t>
       </w:r>
-      <w:proofErr w:type="spellStart"/>
       <w:r>
         <w:rPr>
           <w:lang w:val="en-US"/>
         </w:rPr>
         <w:t>RUDP_Receiver.c</w:t>
       </w:r>
-      <w:proofErr w:type="spellEnd"/>
-      <w:r>
-        <w:rPr>
-          <w:rtl/>
-          <w:lang w:val="en-US"/>
-        </w:rPr>
-        <w:t>:</w:t>
-      </w:r>
     </w:p>
     <w:p>
       <w:pPr>
@@ -19508,7 +19217,6 @@
         </w:rPr>
         <w:t>גם בתוכנית זו רוב התוכנית זהה ל-</w:t>
       </w:r>
-      <w:proofErr w:type="spellStart"/>
       <w:r>
         <w:rPr>
           <w:rFonts w:asciiTheme="minorBidi" w:hAnsiTheme="minorBidi"/>
@@ -19518,7 +19226,6 @@
         </w:rPr>
         <w:t>TCP_Receiver</w:t>
       </w:r>
-      <w:proofErr w:type="spellEnd"/>
       <w:r>
         <w:rPr>
           <w:rFonts w:asciiTheme="minorBidi" w:hAnsiTheme="minorBidi"/>
@@ -19819,7 +19526,6 @@
         </w:rPr>
         <w:t>נמיר אותו ל-</w:t>
       </w:r>
-      <w:proofErr w:type="spellStart"/>
       <w:r>
         <w:rPr>
           <w:rFonts w:asciiTheme="minorBidi" w:hAnsiTheme="minorBidi"/>
@@ -19829,7 +19535,6 @@
         </w:rPr>
         <w:t>size_t</w:t>
       </w:r>
-      <w:proofErr w:type="spellEnd"/>
       <w:r>
         <w:rPr>
           <w:rFonts w:asciiTheme="minorBidi" w:hAnsiTheme="minorBidi"/>
@@ -19840,7 +19545,6 @@
         </w:rPr>
         <w:t xml:space="preserve"> ע"י הקצאתו למשתנה </w:t>
       </w:r>
-      <w:proofErr w:type="spellStart"/>
       <w:r>
         <w:rPr>
           <w:rFonts w:asciiTheme="minorBidi" w:hAnsiTheme="minorBidi"/>
@@ -19850,7 +19554,6 @@
         </w:rPr>
         <w:t>buffer_size</w:t>
       </w:r>
-      <w:proofErr w:type="spellEnd"/>
       <w:r>
         <w:rPr>
           <w:rFonts w:asciiTheme="minorBidi" w:hAnsiTheme="minorBidi"/>
@@ -19960,7 +19663,6 @@
         </w:rPr>
         <w:t xml:space="preserve">נקצה מקום בגודל </w:t>
       </w:r>
-      <w:proofErr w:type="spellStart"/>
       <w:r>
         <w:rPr>
           <w:rFonts w:asciiTheme="minorBidi" w:hAnsiTheme="minorBidi"/>
@@ -19970,7 +19672,6 @@
         </w:rPr>
         <w:t>buffer_size</w:t>
       </w:r>
-      <w:proofErr w:type="spellEnd"/>
       <w:r>
         <w:rPr>
           <w:rFonts w:asciiTheme="minorBidi" w:hAnsiTheme="minorBidi"/>
@@ -20032,7 +19733,6 @@
         </w:rPr>
         <w:t xml:space="preserve">נשים לב שפונקציית </w:t>
       </w:r>
-      <w:proofErr w:type="spellStart"/>
       <w:r>
         <w:rPr>
           <w:rFonts w:asciiTheme="minorBidi" w:hAnsiTheme="minorBidi"/>
@@ -20042,7 +19742,6 @@
         </w:rPr>
         <w:t>rudp_recv</w:t>
       </w:r>
-      <w:proofErr w:type="spellEnd"/>
       <w:r>
         <w:rPr>
           <w:rFonts w:asciiTheme="minorBidi" w:hAnsiTheme="minorBidi"/>
@@ -20849,7 +20548,6 @@
         </w:rPr>
         <w:t xml:space="preserve">, הקלטה זו נוצרה באמצעות תוכנות </w:t>
       </w:r>
-      <w:proofErr w:type="spellStart"/>
       <w:r>
         <w:rPr>
           <w:rFonts w:asciiTheme="minorBidi" w:hAnsiTheme="minorBidi"/>
@@ -20859,7 +20557,6 @@
         </w:rPr>
         <w:t>rudp_sender_test</w:t>
       </w:r>
-      <w:proofErr w:type="spellEnd"/>
       <w:r>
         <w:rPr>
           <w:rFonts w:asciiTheme="minorBidi" w:hAnsiTheme="minorBidi"/>
@@ -20878,7 +20575,6 @@
         </w:rPr>
         <w:t>ו-</w:t>
       </w:r>
-      <w:proofErr w:type="spellStart"/>
       <w:r>
         <w:rPr>
           <w:rFonts w:asciiTheme="minorBidi" w:hAnsiTheme="minorBidi"/>
@@ -20888,7 +20584,6 @@
         </w:rPr>
         <w:t>rudp_receiver_test</w:t>
       </w:r>
-      <w:proofErr w:type="spellEnd"/>
       <w:r>
         <w:rPr>
           <w:rFonts w:asciiTheme="minorBidi" w:hAnsiTheme="minorBidi"/>
@@ -20943,7 +20638,6 @@
         </w:rPr>
         <w:t xml:space="preserve"> של 10% בעזרת </w:t>
       </w:r>
-      <w:proofErr w:type="spellStart"/>
       <w:r>
         <w:rPr>
           <w:rFonts w:asciiTheme="minorBidi" w:hAnsiTheme="minorBidi"/>
@@ -20951,7 +20645,6 @@
         </w:rPr>
         <w:t>tc</w:t>
       </w:r>
-      <w:proofErr w:type="spellEnd"/>
       <w:r>
         <w:rPr>
           <w:rFonts w:asciiTheme="minorBidi" w:hAnsiTheme="minorBidi"/>
@@ -21441,7 +21134,6 @@
         </w:rPr>
         <w:t>) ו-</w:t>
       </w:r>
-      <w:proofErr w:type="spellStart"/>
       <w:r>
         <w:rPr>
           <w:rFonts w:asciiTheme="minorBidi" w:hAnsiTheme="minorBidi"/>
@@ -21449,7 +21141,6 @@
         </w:rPr>
         <w:t>segment_num</w:t>
       </w:r>
-      <w:proofErr w:type="spellEnd"/>
       <w:r>
         <w:rPr>
           <w:rFonts w:asciiTheme="minorBidi" w:hAnsiTheme="minorBidi" w:hint="cs"/>
@@ -21545,7 +21236,6 @@
         </w:rPr>
         <w:t xml:space="preserve">ניתן לראות שבשדה </w:t>
       </w:r>
-      <w:proofErr w:type="spellStart"/>
       <w:r>
         <w:rPr>
           <w:rFonts w:asciiTheme="minorBidi" w:hAnsiTheme="minorBidi"/>
@@ -21553,7 +21243,6 @@
         </w:rPr>
         <w:t>len</w:t>
       </w:r>
-      <w:proofErr w:type="spellEnd"/>
       <w:r>
         <w:rPr>
           <w:rFonts w:asciiTheme="minorBidi" w:hAnsiTheme="minorBidi"/>
@@ -21674,7 +21363,6 @@
         </w:rPr>
         <w:t xml:space="preserve"> הוא איזשהו מספר שתלוי בכל ההודעה, ו-</w:t>
       </w:r>
-      <w:proofErr w:type="spellStart"/>
       <w:r>
         <w:rPr>
           <w:rFonts w:asciiTheme="minorBidi" w:hAnsiTheme="minorBidi"/>
@@ -21682,7 +21370,6 @@
         </w:rPr>
         <w:t>segment_num</w:t>
       </w:r>
-      <w:proofErr w:type="spellEnd"/>
       <w:r>
         <w:rPr>
           <w:rFonts w:asciiTheme="minorBidi" w:hAnsiTheme="minorBidi" w:hint="cs"/>
@@ -21935,7 +21622,6 @@
         </w:rPr>
         <w:t xml:space="preserve">), שדה </w:t>
       </w:r>
-      <w:proofErr w:type="spellStart"/>
       <w:r>
         <w:rPr>
           <w:rFonts w:asciiTheme="minorBidi" w:hAnsiTheme="minorBidi"/>
@@ -21943,7 +21629,6 @@
         </w:rPr>
         <w:t>segment_num</w:t>
       </w:r>
-      <w:proofErr w:type="spellEnd"/>
       <w:r>
         <w:rPr>
           <w:rFonts w:asciiTheme="minorBidi" w:hAnsiTheme="minorBidi" w:hint="cs"/>
@@ -22195,7 +21880,6 @@
         </w:rPr>
         <w:t xml:space="preserve">) מכילים </w:t>
       </w:r>
-      <w:proofErr w:type="spellStart"/>
       <w:r>
         <w:rPr>
           <w:rFonts w:asciiTheme="minorBidi" w:hAnsiTheme="minorBidi"/>
@@ -22203,7 +21887,6 @@
         </w:rPr>
         <w:t>segment_num</w:t>
       </w:r>
-      <w:proofErr w:type="spellEnd"/>
       <w:r>
         <w:rPr>
           <w:rFonts w:asciiTheme="minorBidi" w:hAnsiTheme="minorBidi" w:hint="cs"/>
@@ -22521,7 +22204,6 @@
         </w:rPr>
         <w:t xml:space="preserve"> הראשון ה-</w:t>
       </w:r>
-      <w:proofErr w:type="spellStart"/>
       <w:r>
         <w:rPr>
           <w:rFonts w:asciiTheme="minorBidi" w:hAnsiTheme="minorBidi"/>
@@ -22529,7 +22211,6 @@
         </w:rPr>
         <w:t>len</w:t>
       </w:r>
-      <w:proofErr w:type="spellEnd"/>
       <w:r>
         <w:rPr>
           <w:rFonts w:asciiTheme="minorBidi" w:hAnsiTheme="minorBidi" w:hint="cs"/>
@@ -22568,7 +22249,6 @@
         </w:rPr>
         <w:t xml:space="preserve"> שלה ב-</w:t>
       </w:r>
-      <w:proofErr w:type="spellStart"/>
       <w:r>
         <w:rPr>
           <w:rFonts w:asciiTheme="minorBidi" w:hAnsiTheme="minorBidi"/>
@@ -22576,7 +22256,6 @@
         </w:rPr>
         <w:t>segment_num</w:t>
       </w:r>
-      <w:proofErr w:type="spellEnd"/>
       <w:r>
         <w:rPr>
           <w:rFonts w:asciiTheme="minorBidi" w:hAnsiTheme="minorBidi" w:hint="cs"/>
@@ -22946,7 +22625,7 @@
           </mc:Choice>
           <mc:Fallback>
             <w:pict>
-              <v:rect w14:anchorId="1B028AE6" id="Rectangle 1" o:spid="_x0000_s1026" style="position:absolute;margin-left:7.05pt;margin-top:21.75pt;width:293.6pt;height:45.9pt;z-index:251680256;visibility:visible;mso-wrap-style:square;mso-width-percent:0;mso-wrap-distance-left:9pt;mso-wrap-distance-top:0;mso-wrap-distance-right:9pt;mso-wrap-distance-bottom:0;mso-position-horizontal:absolute;mso-position-horizontal-relative:text;mso-position-vertical:absolute;mso-position-vertical-relative:text;mso-width-percent:0;mso-width-relative:margin;v-text-anchor:middle" o:gfxdata="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" fillcolor="#f2f2f2 [3052]" strokecolor="#030e13 [484]" strokeweight="1pt"/>
+              <v:rect w14:anchorId="6F8F0BDF" id="Rectangle 1" o:spid="_x0000_s1026" style="position:absolute;margin-left:7.05pt;margin-top:21.75pt;width:293.6pt;height:45.9pt;z-index:251680256;visibility:visible;mso-wrap-style:square;mso-width-percent:0;mso-wrap-distance-left:9pt;mso-wrap-distance-top:0;mso-wrap-distance-right:9pt;mso-wrap-distance-bottom:0;mso-position-horizontal:absolute;mso-position-horizontal-relative:text;mso-position-vertical:absolute;mso-position-vertical-relative:text;mso-width-percent:0;mso-width-relative:margin;v-text-anchor:middle" o:gfxdata="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" fillcolor="#f2f2f2 [3052]" strokecolor="#030e13 [484]" strokeweight="1pt"/>
             </w:pict>
           </mc:Fallback>
         </mc:AlternateContent>
@@ -23876,15 +23555,6 @@
         </w:rPr>
         <w:t>TCP</w:t>
       </w:r>
-      <w:r>
-        <w:rPr>
-          <w:rFonts w:hint="cs"/>
-          <w:noProof/>
-          <w:rtl/>
-          <w:lang w:val="en-US"/>
-        </w:rPr>
-        <w:t>:</w:t>
-      </w:r>
     </w:p>
     <w:p>
       <w:pPr>
@@ -27103,6 +26773,11 @@
     </w:p>
     <w:p>
       <w:pPr>
+        <w:pStyle w:val="ListParagraph"/>
+        <w:numPr>
+          <w:ilvl w:val="0"/>
+          <w:numId w:val="1"/>
+        </w:numPr>
         <w:bidi/>
         <w:rPr>
           <w:rtl/>
@@ -27326,7 +27001,6 @@
         </w:rPr>
         <w:t>על מנת ש-</w:t>
       </w:r>
-      <w:proofErr w:type="spellStart"/>
       <w:r>
         <w:rPr>
           <w:rFonts w:hint="cs"/>
@@ -27340,7 +27014,6 @@
         </w:rPr>
         <w:t>Threshold</w:t>
       </w:r>
-      <w:proofErr w:type="spellEnd"/>
       <w:r>
         <w:rPr>
           <w:rFonts w:hint="cs"/>
@@ -27349,14 +27022,12 @@
         </w:rPr>
         <w:t xml:space="preserve"> גבוה יועיל לנו ראשית צריך רשת אמינה, אחרת יתחילו איבודים לפני שנגיע אליו ולא נרוויח מההגדלה. שנית צריך קשר ארוך על מנת שגודל החלון באמת יגיע ל-</w:t>
       </w:r>
-      <w:proofErr w:type="spellStart"/>
       <w:r>
         <w:rPr>
           <w:lang w:val="en-US"/>
         </w:rPr>
         <w:t>SSThreshold</w:t>
       </w:r>
-      <w:proofErr w:type="spellEnd"/>
       <w:r>
         <w:rPr>
           <w:rFonts w:hint="cs"/>

</xml_diff>